<commit_message>
Work on paper 3
</commit_message>
<xml_diff>
--- a/M380 - History of Mathematics/M380 - Paper 3 - Justin Butler.docx
+++ b/M380 - History of Mathematics/M380 - Paper 3 - Justin Butler.docx
@@ -336,15 +336,7 @@
           <w:sz w:val="24"/>
           <w:szCs w:val="24"/>
         </w:rPr>
-        <w:t>History.com Editors</w:t>
-      </w:r>
-      <w:r>
-        <w:rPr>
-          <w:rFonts w:ascii="Calibri" w:eastAsia="Calibri" w:hAnsi="Calibri" w:cs="Calibri"/>
-          <w:sz w:val="24"/>
-          <w:szCs w:val="24"/>
-        </w:rPr>
-        <w:t xml:space="preserve"> </w:t>
+        <w:t xml:space="preserve">History.com Editors </w:t>
       </w:r>
       <w:r>
         <w:rPr>
@@ -594,7 +586,7 @@
           <w:noProof/>
         </w:rPr>
         <w:drawing>
-          <wp:anchor distT="0" distB="0" distL="114300" distR="114300" simplePos="0" relativeHeight="251658240" behindDoc="1" locked="0" layoutInCell="1" allowOverlap="1" wp14:anchorId="4435E1ED" wp14:editId="4D685C25">
+          <wp:anchor distT="0" distB="0" distL="114300" distR="114300" simplePos="0" relativeHeight="251658240" behindDoc="1" locked="0" layoutInCell="1" allowOverlap="1" wp14:anchorId="4435E1ED" wp14:editId="37E6EA0C">
             <wp:simplePos x="0" y="0"/>
             <wp:positionH relativeFrom="column">
               <wp:posOffset>3000375</wp:posOffset>
@@ -714,43 +706,7 @@
           <w:sz w:val="24"/>
           <w:szCs w:val="24"/>
         </w:rPr>
-        <w:t xml:space="preserve">His father, Hermann Einstein, was a salesman and engineer who, with his brother, founded </w:t>
-      </w:r>
-      <w:proofErr w:type="spellStart"/>
-      <w:r>
-        <w:rPr>
-          <w:rFonts w:ascii="Calibri" w:eastAsia="Calibri" w:hAnsi="Calibri" w:cs="Calibri"/>
-          <w:sz w:val="24"/>
-          <w:szCs w:val="24"/>
-        </w:rPr>
-        <w:t>Elektrotechnische</w:t>
-      </w:r>
-      <w:proofErr w:type="spellEnd"/>
-      <w:r>
-        <w:rPr>
-          <w:rFonts w:ascii="Calibri" w:eastAsia="Calibri" w:hAnsi="Calibri" w:cs="Calibri"/>
-          <w:sz w:val="24"/>
-          <w:szCs w:val="24"/>
-        </w:rPr>
-        <w:t xml:space="preserve"> Fabrik J. Einstein &amp; </w:t>
-      </w:r>
-      <w:proofErr w:type="spellStart"/>
-      <w:r>
-        <w:rPr>
-          <w:rFonts w:ascii="Calibri" w:eastAsia="Calibri" w:hAnsi="Calibri" w:cs="Calibri"/>
-          <w:sz w:val="24"/>
-          <w:szCs w:val="24"/>
-        </w:rPr>
-        <w:t>Cie</w:t>
-      </w:r>
-      <w:proofErr w:type="spellEnd"/>
-      <w:r>
-        <w:rPr>
-          <w:rFonts w:ascii="Calibri" w:eastAsia="Calibri" w:hAnsi="Calibri" w:cs="Calibri"/>
-          <w:sz w:val="24"/>
-          <w:szCs w:val="24"/>
-        </w:rPr>
-        <w:t>, a Munich-based company that mass-produced electrical equipment.</w:t>
+        <w:t>His father, Hermann Einstein, was a salesman and engineer who, with his brother, founded Elektrotechnische Fabrik J. Einstein &amp; Cie, a Munich-based company that mass-produced electrical equipment.</w:t>
       </w:r>
       <w:r>
         <w:rPr>
@@ -798,381 +754,6 @@
         <w:ind w:firstLine="720"/>
         <w:rPr>
           <w:rFonts w:ascii="Calibri" w:eastAsia="Calibri" w:hAnsi="Calibri" w:cs="Calibri"/>
-          <w:sz w:val="24"/>
-          <w:szCs w:val="24"/>
-        </w:rPr>
-      </w:pPr>
-    </w:p>
-    <w:p>
-      <w:pPr>
-        <w:ind w:firstLine="720"/>
-        <w:rPr>
-          <w:rFonts w:ascii="Calibri" w:eastAsia="Calibri" w:hAnsi="Calibri" w:cs="Calibri"/>
-          <w:sz w:val="24"/>
-          <w:szCs w:val="24"/>
-        </w:rPr>
-      </w:pPr>
-    </w:p>
-    <w:p>
-      <w:pPr>
-        <w:ind w:firstLine="720"/>
-        <w:rPr>
-          <w:rFonts w:ascii="Calibri" w:eastAsia="Calibri" w:hAnsi="Calibri" w:cs="Calibri"/>
-          <w:sz w:val="24"/>
-          <w:szCs w:val="24"/>
-        </w:rPr>
-      </w:pPr>
-      <w:r>
-        <w:rPr>
-          <w:rFonts w:ascii="Calibri" w:eastAsia="Calibri" w:hAnsi="Calibri" w:cs="Calibri"/>
-          <w:sz w:val="24"/>
-          <w:szCs w:val="24"/>
-        </w:rPr>
-        <w:lastRenderedPageBreak/>
-        <w:t xml:space="preserve">During Einstein’s teens, he published </w:t>
-      </w:r>
-      <w:r>
-        <w:rPr>
-          <w:rFonts w:ascii="Calibri" w:eastAsia="Calibri" w:hAnsi="Calibri" w:cs="Calibri"/>
-          <w:sz w:val="24"/>
-          <w:szCs w:val="24"/>
-        </w:rPr>
-        <w:t>a paper titled “</w:t>
-      </w:r>
-      <w:r>
-        <w:rPr>
-          <w:rFonts w:ascii="Calibri" w:eastAsia="Calibri" w:hAnsi="Calibri" w:cs="Calibri"/>
-          <w:i/>
-          <w:iCs/>
-          <w:sz w:val="24"/>
-          <w:szCs w:val="24"/>
-        </w:rPr>
-        <w:t xml:space="preserve">The Investigation of the State of </w:t>
-      </w:r>
-      <w:proofErr w:type="spellStart"/>
-      <w:r>
-        <w:rPr>
-          <w:rFonts w:ascii="Calibri" w:eastAsia="Calibri" w:hAnsi="Calibri" w:cs="Calibri"/>
-          <w:i/>
-          <w:iCs/>
-          <w:sz w:val="24"/>
-          <w:szCs w:val="24"/>
-        </w:rPr>
-        <w:t>Aether</w:t>
-      </w:r>
-      <w:proofErr w:type="spellEnd"/>
-      <w:r>
-        <w:rPr>
-          <w:rFonts w:ascii="Calibri" w:eastAsia="Calibri" w:hAnsi="Calibri" w:cs="Calibri"/>
-          <w:i/>
-          <w:iCs/>
-          <w:sz w:val="24"/>
-          <w:szCs w:val="24"/>
-        </w:rPr>
-        <w:t xml:space="preserve"> in Magnetic Fields.</w:t>
-      </w:r>
-      <w:r>
-        <w:rPr>
-          <w:rFonts w:ascii="Calibri" w:eastAsia="Calibri" w:hAnsi="Calibri" w:cs="Calibri"/>
-          <w:sz w:val="24"/>
-          <w:szCs w:val="24"/>
-        </w:rPr>
-        <w:t>”</w:t>
-      </w:r>
-      <w:r>
-        <w:rPr>
-          <w:rFonts w:ascii="Calibri" w:eastAsia="Calibri" w:hAnsi="Calibri" w:cs="Calibri"/>
-          <w:sz w:val="24"/>
-          <w:szCs w:val="24"/>
-        </w:rPr>
-        <w:t xml:space="preserve"> </w:t>
-      </w:r>
-      <w:r>
-        <w:rPr>
-          <w:rFonts w:ascii="Calibri" w:eastAsia="Calibri" w:hAnsi="Calibri" w:cs="Calibri"/>
-          <w:sz w:val="24"/>
-          <w:szCs w:val="24"/>
-        </w:rPr>
-        <w:t>Biography.com Editors (2020).</w:t>
-      </w:r>
-      <w:r>
-        <w:rPr>
-          <w:rFonts w:ascii="Calibri" w:eastAsia="Calibri" w:hAnsi="Calibri" w:cs="Calibri"/>
-          <w:sz w:val="24"/>
-          <w:szCs w:val="24"/>
-        </w:rPr>
-        <w:t xml:space="preserve"> </w:t>
-      </w:r>
-      <w:r>
-        <w:rPr>
-          <w:rFonts w:ascii="Calibri" w:eastAsia="Calibri" w:hAnsi="Calibri" w:cs="Calibri"/>
-          <w:sz w:val="24"/>
-          <w:szCs w:val="24"/>
-        </w:rPr>
-        <w:t xml:space="preserve">Einstein’s father moved to Italy after his company lost a contract. This left Einstein needing to stay with his relative at a boarding house. With fear of military service, Einstein joined his family in Italy. After some time, Einstein gained admission to the </w:t>
-      </w:r>
-      <w:r>
-        <w:rPr>
-          <w:rFonts w:ascii="Calibri" w:eastAsia="Calibri" w:hAnsi="Calibri" w:cs="Calibri"/>
-          <w:i/>
-          <w:iCs/>
-          <w:sz w:val="24"/>
-          <w:szCs w:val="24"/>
-        </w:rPr>
-        <w:t xml:space="preserve">Swiss Federal Institute of Technology. </w:t>
-      </w:r>
-      <w:r>
-        <w:rPr>
-          <w:rFonts w:ascii="Calibri" w:eastAsia="Calibri" w:hAnsi="Calibri" w:cs="Calibri"/>
-          <w:sz w:val="24"/>
-          <w:szCs w:val="24"/>
-        </w:rPr>
-        <w:t>He was required to complete his pre-university education. He completed the education at Aarau, Switzerland.</w:t>
-      </w:r>
-    </w:p>
-    <w:p>
-      <w:pPr>
-        <w:ind w:firstLine="720"/>
-        <w:rPr>
-          <w:rFonts w:ascii="Calibri" w:eastAsia="Calibri" w:hAnsi="Calibri" w:cs="Calibri"/>
-          <w:sz w:val="24"/>
-          <w:szCs w:val="24"/>
-        </w:rPr>
-      </w:pPr>
-    </w:p>
-    <w:p>
-      <w:pPr>
-        <w:ind w:firstLine="720"/>
-        <w:rPr>
-          <w:rFonts w:ascii="Calibri" w:eastAsia="Calibri" w:hAnsi="Calibri" w:cs="Calibri"/>
-          <w:sz w:val="24"/>
-          <w:szCs w:val="24"/>
-        </w:rPr>
-      </w:pPr>
-      <w:r>
-        <w:rPr>
-          <w:rFonts w:ascii="Calibri" w:eastAsia="Calibri" w:hAnsi="Calibri" w:cs="Calibri"/>
-          <w:sz w:val="24"/>
-          <w:szCs w:val="24"/>
-        </w:rPr>
-        <w:t>Once Einstein completed graduating from University, he found himself in hard times trying to find academic work. During this time, he found work at a Swiss patent office in 1902. This time is when Einstein published his work thus founding relativity. In 1905 “</w:t>
-      </w:r>
-      <w:r>
-        <w:rPr>
-          <w:rFonts w:ascii="Calibri" w:eastAsia="Calibri" w:hAnsi="Calibri" w:cs="Calibri"/>
-          <w:sz w:val="24"/>
-          <w:szCs w:val="24"/>
-        </w:rPr>
-        <w:t xml:space="preserve">Einstein had four papers published in the </w:t>
-      </w:r>
-      <w:proofErr w:type="spellStart"/>
-      <w:r>
-        <w:rPr>
-          <w:rFonts w:ascii="Calibri" w:eastAsia="Calibri" w:hAnsi="Calibri" w:cs="Calibri"/>
-          <w:i/>
-          <w:iCs/>
-          <w:sz w:val="24"/>
-          <w:szCs w:val="24"/>
-        </w:rPr>
-        <w:t>Annalen</w:t>
-      </w:r>
-      <w:proofErr w:type="spellEnd"/>
-      <w:r>
-        <w:rPr>
-          <w:rFonts w:ascii="Calibri" w:eastAsia="Calibri" w:hAnsi="Calibri" w:cs="Calibri"/>
-          <w:i/>
-          <w:iCs/>
-          <w:sz w:val="24"/>
-          <w:szCs w:val="24"/>
-        </w:rPr>
-        <w:t xml:space="preserve"> der </w:t>
-      </w:r>
-      <w:proofErr w:type="spellStart"/>
-      <w:r>
-        <w:rPr>
-          <w:rFonts w:ascii="Calibri" w:eastAsia="Calibri" w:hAnsi="Calibri" w:cs="Calibri"/>
-          <w:i/>
-          <w:iCs/>
-          <w:sz w:val="24"/>
-          <w:szCs w:val="24"/>
-        </w:rPr>
-        <w:t>Physik</w:t>
-      </w:r>
-      <w:proofErr w:type="spellEnd"/>
-      <w:r>
-        <w:rPr>
-          <w:rFonts w:ascii="Calibri" w:eastAsia="Calibri" w:hAnsi="Calibri" w:cs="Calibri"/>
-          <w:sz w:val="24"/>
-          <w:szCs w:val="24"/>
-        </w:rPr>
-        <w:t>, one of the best-known physics journals of the era.</w:t>
-      </w:r>
-      <w:r>
-        <w:rPr>
-          <w:rFonts w:ascii="Calibri" w:eastAsia="Calibri" w:hAnsi="Calibri" w:cs="Calibri"/>
-          <w:sz w:val="24"/>
-          <w:szCs w:val="24"/>
-        </w:rPr>
-        <w:t xml:space="preserve">” </w:t>
-      </w:r>
-      <w:r>
-        <w:rPr>
-          <w:rFonts w:ascii="Calibri" w:eastAsia="Calibri" w:hAnsi="Calibri" w:cs="Calibri"/>
-          <w:sz w:val="24"/>
-          <w:szCs w:val="24"/>
-        </w:rPr>
-        <w:t>Biography.com Editors (2020).</w:t>
-      </w:r>
-    </w:p>
-    <w:p>
-      <w:pPr>
-        <w:ind w:firstLine="720"/>
-        <w:rPr>
-          <w:rFonts w:ascii="Calibri" w:eastAsia="Calibri" w:hAnsi="Calibri" w:cs="Calibri"/>
-          <w:sz w:val="24"/>
-          <w:szCs w:val="24"/>
-        </w:rPr>
-      </w:pPr>
-    </w:p>
-    <w:p>
-      <w:pPr>
-        <w:ind w:firstLine="720"/>
-        <w:rPr>
-          <w:rFonts w:ascii="Calibri" w:eastAsia="Calibri" w:hAnsi="Calibri" w:cs="Calibri"/>
-          <w:sz w:val="24"/>
-          <w:szCs w:val="24"/>
-        </w:rPr>
-      </w:pPr>
-    </w:p>
-    <w:p>
-      <w:pPr>
-        <w:ind w:firstLine="720"/>
-        <w:rPr>
-          <w:rFonts w:ascii="Calibri" w:eastAsia="Calibri" w:hAnsi="Calibri" w:cs="Calibri"/>
-          <w:sz w:val="24"/>
-          <w:szCs w:val="24"/>
-        </w:rPr>
-      </w:pPr>
-    </w:p>
-    <w:p>
-      <w:pPr>
-        <w:ind w:firstLine="720"/>
-        <w:rPr>
-          <w:rFonts w:ascii="Calibri" w:eastAsia="Calibri" w:hAnsi="Calibri" w:cs="Calibri"/>
-          <w:sz w:val="24"/>
-          <w:szCs w:val="24"/>
-        </w:rPr>
-      </w:pPr>
-    </w:p>
-    <w:p>
-      <w:pPr>
-        <w:ind w:firstLine="720"/>
-        <w:rPr>
-          <w:rFonts w:ascii="Calibri" w:eastAsia="Calibri" w:hAnsi="Calibri" w:cs="Calibri"/>
-          <w:sz w:val="24"/>
-          <w:szCs w:val="24"/>
-        </w:rPr>
-      </w:pPr>
-    </w:p>
-    <w:p>
-      <w:pPr>
-        <w:ind w:firstLine="720"/>
-        <w:rPr>
-          <w:rFonts w:ascii="Calibri" w:eastAsia="Calibri" w:hAnsi="Calibri" w:cs="Calibri"/>
-          <w:sz w:val="24"/>
-          <w:szCs w:val="24"/>
-        </w:rPr>
-      </w:pPr>
-    </w:p>
-    <w:p>
-      <w:pPr>
-        <w:ind w:firstLine="720"/>
-        <w:rPr>
-          <w:rFonts w:ascii="Calibri" w:eastAsia="Calibri" w:hAnsi="Calibri" w:cs="Calibri"/>
-          <w:sz w:val="24"/>
-          <w:szCs w:val="24"/>
-        </w:rPr>
-      </w:pPr>
-    </w:p>
-    <w:p>
-      <w:pPr>
-        <w:ind w:firstLine="720"/>
-        <w:rPr>
-          <w:rFonts w:ascii="Calibri" w:eastAsia="Calibri" w:hAnsi="Calibri" w:cs="Calibri"/>
-          <w:b/>
-          <w:bCs/>
-          <w:sz w:val="24"/>
-          <w:szCs w:val="24"/>
-        </w:rPr>
-      </w:pPr>
-    </w:p>
-    <w:p>
-      <w:pPr>
-        <w:ind w:firstLine="720"/>
-        <w:rPr>
-          <w:rFonts w:ascii="Calibri" w:eastAsia="Calibri" w:hAnsi="Calibri" w:cs="Calibri"/>
-          <w:b/>
-          <w:bCs/>
-          <w:sz w:val="24"/>
-          <w:szCs w:val="24"/>
-        </w:rPr>
-      </w:pPr>
-    </w:p>
-    <w:p>
-      <w:pPr>
-        <w:ind w:firstLine="720"/>
-        <w:rPr>
-          <w:rFonts w:ascii="Calibri" w:eastAsia="Calibri" w:hAnsi="Calibri" w:cs="Calibri"/>
-          <w:b/>
-          <w:bCs/>
-          <w:sz w:val="24"/>
-          <w:szCs w:val="24"/>
-        </w:rPr>
-      </w:pPr>
-    </w:p>
-    <w:p>
-      <w:pPr>
-        <w:ind w:firstLine="720"/>
-        <w:rPr>
-          <w:rFonts w:ascii="Calibri" w:eastAsia="Calibri" w:hAnsi="Calibri" w:cs="Calibri"/>
-          <w:b/>
-          <w:bCs/>
-          <w:sz w:val="24"/>
-          <w:szCs w:val="24"/>
-        </w:rPr>
-      </w:pPr>
-    </w:p>
-    <w:p>
-      <w:pPr>
-        <w:ind w:firstLine="720"/>
-        <w:rPr>
-          <w:rFonts w:ascii="Calibri" w:eastAsia="Calibri" w:hAnsi="Calibri" w:cs="Calibri"/>
-          <w:b/>
-          <w:bCs/>
-          <w:sz w:val="24"/>
-          <w:szCs w:val="24"/>
-        </w:rPr>
-      </w:pPr>
-    </w:p>
-    <w:p>
-      <w:pPr>
-        <w:ind w:firstLine="720"/>
-        <w:rPr>
-          <w:rFonts w:ascii="Calibri" w:eastAsia="Calibri" w:hAnsi="Calibri" w:cs="Calibri"/>
-          <w:b/>
-          <w:bCs/>
-          <w:sz w:val="24"/>
-          <w:szCs w:val="24"/>
-        </w:rPr>
-      </w:pPr>
-    </w:p>
-    <w:p>
-      <w:pPr>
-        <w:ind w:firstLine="720"/>
-        <w:rPr>
-          <w:rFonts w:ascii="Calibri" w:eastAsia="Calibri" w:hAnsi="Calibri" w:cs="Calibri"/>
-          <w:b/>
-          <w:bCs/>
           <w:sz w:val="24"/>
           <w:szCs w:val="24"/>
         </w:rPr>
@@ -1184,13 +765,13 @@
         <mc:AlternateContent>
           <mc:Choice Requires="wps">
             <w:drawing>
-              <wp:anchor distT="0" distB="0" distL="114300" distR="114300" simplePos="0" relativeHeight="251660288" behindDoc="0" locked="0" layoutInCell="1" allowOverlap="1" wp14:anchorId="2789EE2E" wp14:editId="2404C75C">
+              <wp:anchor distT="0" distB="0" distL="114300" distR="114300" simplePos="0" relativeHeight="251660288" behindDoc="0" locked="0" layoutInCell="1" allowOverlap="1" wp14:anchorId="2789EE2E" wp14:editId="4AC73BF7">
                 <wp:simplePos x="0" y="0"/>
                 <wp:positionH relativeFrom="column">
-                  <wp:posOffset>3038475</wp:posOffset>
+                  <wp:posOffset>3048000</wp:posOffset>
                 </wp:positionH>
                 <wp:positionV relativeFrom="page">
-                  <wp:posOffset>8458200</wp:posOffset>
+                  <wp:posOffset>8448675</wp:posOffset>
                 </wp:positionV>
                 <wp:extent cx="2809875" cy="251460"/>
                 <wp:effectExtent l="0" t="0" r="9525" b="0"/>
@@ -1285,7 +866,7 @@
                 <v:stroke joinstyle="miter"/>
                 <v:path gradientshapeok="t" o:connecttype="rect"/>
               </v:shapetype>
-              <v:shape id="Text Box 2" o:spid="_x0000_s1026" type="#_x0000_t202" style="position:absolute;left:0;text-align:left;margin-left:239.25pt;margin-top:666pt;width:221.25pt;height:19.8pt;z-index:251660288;visibility:visible;mso-wrap-style:square;mso-width-percent:0;mso-height-percent:0;mso-wrap-distance-left:9pt;mso-wrap-distance-top:0;mso-wrap-distance-right:9pt;mso-wrap-distance-bottom:0;mso-position-horizontal:absolute;mso-position-horizontal-relative:text;mso-position-vertical:absolute;mso-position-vertical-relative:page;mso-width-percent:0;mso-height-percent:0;mso-width-relative:margin;mso-height-relative:margin;v-text-anchor:top" o:gfxdata="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" stroked="f">
+              <v:shape id="Text Box 2" o:spid="_x0000_s1026" type="#_x0000_t202" style="position:absolute;left:0;text-align:left;margin-left:240pt;margin-top:665.25pt;width:221.25pt;height:19.8pt;z-index:251660288;visibility:visible;mso-wrap-style:square;mso-width-percent:0;mso-height-percent:0;mso-wrap-distance-left:9pt;mso-wrap-distance-top:0;mso-wrap-distance-right:9pt;mso-wrap-distance-bottom:0;mso-position-horizontal:absolute;mso-position-horizontal-relative:text;mso-position-vertical:absolute;mso-position-vertical-relative:page;mso-width-percent:0;mso-height-percent:0;mso-width-relative:margin;mso-height-relative:margin;v-text-anchor:top" o:gfxdata="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" stroked="f">
                 <v:textbox inset="0,0,0,0">
                   <w:txbxContent>
                     <w:p>
@@ -1341,6 +922,742 @@
     <w:p>
       <w:pPr>
         <w:ind w:firstLine="720"/>
+      </w:pPr>
+    </w:p>
+    <w:p>
+      <w:pPr>
+        <w:ind w:firstLine="720"/>
+        <w:rPr>
+          <w:rFonts w:ascii="Calibri" w:eastAsia="Calibri" w:hAnsi="Calibri" w:cs="Calibri"/>
+          <w:sz w:val="24"/>
+          <w:szCs w:val="24"/>
+        </w:rPr>
+      </w:pPr>
+      <w:r>
+        <w:rPr>
+          <w:rFonts w:ascii="Calibri" w:eastAsia="Calibri" w:hAnsi="Calibri" w:cs="Calibri"/>
+          <w:sz w:val="24"/>
+          <w:szCs w:val="24"/>
+        </w:rPr>
+        <w:lastRenderedPageBreak/>
+        <w:t xml:space="preserve">During Einstein’s teens, he published </w:t>
+      </w:r>
+      <w:r>
+        <w:rPr>
+          <w:rFonts w:ascii="Calibri" w:eastAsia="Calibri" w:hAnsi="Calibri" w:cs="Calibri"/>
+          <w:sz w:val="24"/>
+          <w:szCs w:val="24"/>
+        </w:rPr>
+        <w:t>a paper titled “</w:t>
+      </w:r>
+      <w:r>
+        <w:rPr>
+          <w:rFonts w:ascii="Calibri" w:eastAsia="Calibri" w:hAnsi="Calibri" w:cs="Calibri"/>
+          <w:i/>
+          <w:iCs/>
+          <w:sz w:val="24"/>
+          <w:szCs w:val="24"/>
+        </w:rPr>
+        <w:t>The Investigation of the State of Aether in Magnetic Fields.</w:t>
+      </w:r>
+      <w:r>
+        <w:rPr>
+          <w:rFonts w:ascii="Calibri" w:eastAsia="Calibri" w:hAnsi="Calibri" w:cs="Calibri"/>
+          <w:sz w:val="24"/>
+          <w:szCs w:val="24"/>
+        </w:rPr>
+        <w:t>”</w:t>
+      </w:r>
+      <w:r>
+        <w:rPr>
+          <w:rFonts w:ascii="Calibri" w:eastAsia="Calibri" w:hAnsi="Calibri" w:cs="Calibri"/>
+          <w:sz w:val="24"/>
+          <w:szCs w:val="24"/>
+        </w:rPr>
+        <w:t xml:space="preserve"> Biography.com Editors (2020).</w:t>
+      </w:r>
+      <w:r>
+        <w:rPr>
+          <w:rFonts w:ascii="Calibri" w:eastAsia="Calibri" w:hAnsi="Calibri" w:cs="Calibri"/>
+          <w:sz w:val="24"/>
+          <w:szCs w:val="24"/>
+        </w:rPr>
+        <w:t xml:space="preserve"> </w:t>
+      </w:r>
+      <w:r>
+        <w:rPr>
+          <w:rFonts w:ascii="Calibri" w:eastAsia="Calibri" w:hAnsi="Calibri" w:cs="Calibri"/>
+          <w:sz w:val="24"/>
+          <w:szCs w:val="24"/>
+        </w:rPr>
+        <w:t xml:space="preserve">Einstein’s father moved to Italy after his company lost a contract. This left Einstein needing to stay with his relative at a boarding house. With fear of military service, Einstein joined his family in Italy. After some time, Einstein gained admission to the </w:t>
+      </w:r>
+      <w:r>
+        <w:rPr>
+          <w:rFonts w:ascii="Calibri" w:eastAsia="Calibri" w:hAnsi="Calibri" w:cs="Calibri"/>
+          <w:i/>
+          <w:iCs/>
+          <w:sz w:val="24"/>
+          <w:szCs w:val="24"/>
+        </w:rPr>
+        <w:t xml:space="preserve">Swiss Federal Institute of Technology. </w:t>
+      </w:r>
+      <w:r>
+        <w:rPr>
+          <w:rFonts w:ascii="Calibri" w:eastAsia="Calibri" w:hAnsi="Calibri" w:cs="Calibri"/>
+          <w:sz w:val="24"/>
+          <w:szCs w:val="24"/>
+        </w:rPr>
+        <w:t>He was required to complete his pre-university education. He completed the education at Aarau, Switzerland.</w:t>
+      </w:r>
+    </w:p>
+    <w:p>
+      <w:pPr>
+        <w:ind w:firstLine="720"/>
+        <w:rPr>
+          <w:rFonts w:ascii="Calibri" w:eastAsia="Calibri" w:hAnsi="Calibri" w:cs="Calibri"/>
+          <w:sz w:val="24"/>
+          <w:szCs w:val="24"/>
+        </w:rPr>
+      </w:pPr>
+    </w:p>
+    <w:p>
+      <w:pPr>
+        <w:ind w:firstLine="720"/>
+        <w:rPr>
+          <w:rFonts w:ascii="Calibri" w:eastAsia="Calibri" w:hAnsi="Calibri" w:cs="Calibri"/>
+          <w:sz w:val="24"/>
+          <w:szCs w:val="24"/>
+        </w:rPr>
+      </w:pPr>
+      <w:r>
+        <w:rPr>
+          <w:rFonts w:ascii="Calibri" w:eastAsia="Calibri" w:hAnsi="Calibri" w:cs="Calibri"/>
+          <w:noProof/>
+          <w:sz w:val="24"/>
+          <w:szCs w:val="24"/>
+        </w:rPr>
+        <w:drawing>
+          <wp:anchor distT="0" distB="0" distL="114300" distR="114300" simplePos="0" relativeHeight="251661312" behindDoc="0" locked="0" layoutInCell="1" allowOverlap="1" wp14:anchorId="7ACC6EBE" wp14:editId="4C6EC5B3">
+            <wp:simplePos x="0" y="0"/>
+            <wp:positionH relativeFrom="column">
+              <wp:posOffset>0</wp:posOffset>
+            </wp:positionH>
+            <wp:positionV relativeFrom="paragraph">
+              <wp:posOffset>455295</wp:posOffset>
+            </wp:positionV>
+            <wp:extent cx="2936240" cy="1971675"/>
+            <wp:effectExtent l="0" t="0" r="0" b="9525"/>
+            <wp:wrapSquare wrapText="bothSides"/>
+            <wp:docPr id="4" name="Picture 4"/>
+            <wp:cNvGraphicFramePr>
+              <a:graphicFrameLocks xmlns:a="http://schemas.openxmlformats.org/drawingml/2006/main" noChangeAspect="1"/>
+            </wp:cNvGraphicFramePr>
+            <a:graphic xmlns:a="http://schemas.openxmlformats.org/drawingml/2006/main">
+              <a:graphicData uri="http://schemas.openxmlformats.org/drawingml/2006/picture">
+                <pic:pic xmlns:pic="http://schemas.openxmlformats.org/drawingml/2006/picture">
+                  <pic:nvPicPr>
+                    <pic:cNvPr id="0" name="Picture 1"/>
+                    <pic:cNvPicPr>
+                      <a:picLocks noChangeAspect="1" noChangeArrowheads="1"/>
+                    </pic:cNvPicPr>
+                  </pic:nvPicPr>
+                  <pic:blipFill>
+                    <a:blip r:embed="rId7">
+                      <a:extLst>
+                        <a:ext uri="{28A0092B-C50C-407E-A947-70E740481C1C}">
+                          <a14:useLocalDpi xmlns:a14="http://schemas.microsoft.com/office/drawing/2010/main" val="0"/>
+                        </a:ext>
+                      </a:extLst>
+                    </a:blip>
+                    <a:srcRect/>
+                    <a:stretch>
+                      <a:fillRect/>
+                    </a:stretch>
+                  </pic:blipFill>
+                  <pic:spPr bwMode="auto">
+                    <a:xfrm>
+                      <a:off x="0" y="0"/>
+                      <a:ext cx="2936240" cy="1971675"/>
+                    </a:xfrm>
+                    <a:prstGeom prst="rect">
+                      <a:avLst/>
+                    </a:prstGeom>
+                    <a:noFill/>
+                    <a:ln>
+                      <a:noFill/>
+                    </a:ln>
+                  </pic:spPr>
+                </pic:pic>
+              </a:graphicData>
+            </a:graphic>
+            <wp14:sizeRelH relativeFrom="margin">
+              <wp14:pctWidth>0</wp14:pctWidth>
+            </wp14:sizeRelH>
+            <wp14:sizeRelV relativeFrom="margin">
+              <wp14:pctHeight>0</wp14:pctHeight>
+            </wp14:sizeRelV>
+          </wp:anchor>
+        </w:drawing>
+      </w:r>
+      <w:r>
+        <w:rPr>
+          <w:rFonts w:ascii="Calibri" w:eastAsia="Calibri" w:hAnsi="Calibri" w:cs="Calibri"/>
+          <w:sz w:val="24"/>
+          <w:szCs w:val="24"/>
+        </w:rPr>
+        <w:t>Once Einstein completed graduating from University, he found himself in hard times trying to find academic work. During this time, he found work at a Swiss patent office in 1902. This time is when Einstein published his work thus founding relativity. In 1905 “</w:t>
+      </w:r>
+      <w:r>
+        <w:rPr>
+          <w:rFonts w:ascii="Calibri" w:eastAsia="Calibri" w:hAnsi="Calibri" w:cs="Calibri"/>
+          <w:sz w:val="24"/>
+          <w:szCs w:val="24"/>
+        </w:rPr>
+        <w:t xml:space="preserve">Einstein had four papers published in the </w:t>
+      </w:r>
+      <w:r>
+        <w:rPr>
+          <w:rFonts w:ascii="Calibri" w:eastAsia="Calibri" w:hAnsi="Calibri" w:cs="Calibri"/>
+          <w:i/>
+          <w:iCs/>
+          <w:sz w:val="24"/>
+          <w:szCs w:val="24"/>
+        </w:rPr>
+        <w:t>Annalen der Physik</w:t>
+      </w:r>
+      <w:r>
+        <w:rPr>
+          <w:rFonts w:ascii="Calibri" w:eastAsia="Calibri" w:hAnsi="Calibri" w:cs="Calibri"/>
+          <w:sz w:val="24"/>
+          <w:szCs w:val="24"/>
+        </w:rPr>
+        <w:t>, one of the best-known physics journals of the era.</w:t>
+      </w:r>
+      <w:r>
+        <w:rPr>
+          <w:rFonts w:ascii="Calibri" w:eastAsia="Calibri" w:hAnsi="Calibri" w:cs="Calibri"/>
+          <w:sz w:val="24"/>
+          <w:szCs w:val="24"/>
+        </w:rPr>
+        <w:t>” Biography.com Editors (2020).</w:t>
+      </w:r>
+      <w:r>
+        <w:rPr>
+          <w:rFonts w:ascii="Calibri" w:eastAsia="Calibri" w:hAnsi="Calibri" w:cs="Calibri"/>
+          <w:sz w:val="24"/>
+          <w:szCs w:val="24"/>
+        </w:rPr>
+        <w:t xml:space="preserve"> </w:t>
+      </w:r>
+      <w:r>
+        <w:rPr>
+          <w:rFonts w:ascii="Calibri" w:eastAsia="Calibri" w:hAnsi="Calibri" w:cs="Calibri"/>
+          <w:sz w:val="24"/>
+          <w:szCs w:val="24"/>
+        </w:rPr>
+        <w:t xml:space="preserve"> A common myth one may have head at some point was that Einstein had gained all his mathematical knowledge during his time at this patent office, but as we have read, that is simply not true. From a young age Einstein had a knack for mathematics.</w:t>
+      </w:r>
+    </w:p>
+    <w:p>
+      <w:pPr>
+        <w:ind w:firstLine="720"/>
+        <w:rPr>
+          <w:rFonts w:ascii="Calibri" w:eastAsia="Calibri" w:hAnsi="Calibri" w:cs="Calibri"/>
+          <w:sz w:val="24"/>
+          <w:szCs w:val="24"/>
+        </w:rPr>
+      </w:pPr>
+    </w:p>
+    <w:p>
+      <w:pPr>
+        <w:ind w:firstLine="720"/>
+        <w:rPr>
+          <w:rFonts w:ascii="Calibri" w:eastAsia="Calibri" w:hAnsi="Calibri" w:cs="Calibri"/>
+          <w:sz w:val="24"/>
+          <w:szCs w:val="24"/>
+        </w:rPr>
+      </w:pPr>
+    </w:p>
+    <w:p>
+      <w:pPr>
+        <w:ind w:firstLine="720"/>
+        <w:rPr>
+          <w:rFonts w:ascii="Calibri" w:eastAsia="Calibri" w:hAnsi="Calibri" w:cs="Calibri"/>
+          <w:sz w:val="24"/>
+          <w:szCs w:val="24"/>
+        </w:rPr>
+      </w:pPr>
+      <w:r>
+        <w:rPr>
+          <w:rFonts w:ascii="Calibri" w:eastAsia="Calibri" w:hAnsi="Calibri" w:cs="Calibri"/>
+          <w:sz w:val="24"/>
+          <w:szCs w:val="24"/>
+        </w:rPr>
+        <w:t xml:space="preserve">During the development of his General Theory, </w:t>
+      </w:r>
+      <w:r>
+        <w:rPr>
+          <w:rFonts w:ascii="Calibri" w:eastAsia="Calibri" w:hAnsi="Calibri" w:cs="Calibri"/>
+          <w:sz w:val="24"/>
+          <w:szCs w:val="24"/>
+        </w:rPr>
+        <w:t xml:space="preserve">Einstein had always stated that the universe was a fixed static </w:t>
+      </w:r>
+      <w:r>
+        <w:rPr>
+          <w:rFonts w:ascii="Calibri" w:eastAsia="Calibri" w:hAnsi="Calibri" w:cs="Calibri"/>
+          <w:sz w:val="24"/>
+          <w:szCs w:val="24"/>
+        </w:rPr>
+        <w:t>entity but</w:t>
+      </w:r>
+      <w:r>
+        <w:rPr>
+          <w:rFonts w:ascii="Calibri" w:eastAsia="Calibri" w:hAnsi="Calibri" w:cs="Calibri"/>
+          <w:sz w:val="24"/>
+          <w:szCs w:val="24"/>
+        </w:rPr>
+        <w:t xml:space="preserve"> was directly contradicted in his later years.</w:t>
+      </w:r>
+      <w:r>
+        <w:rPr>
+          <w:rFonts w:ascii="Calibri" w:eastAsia="Calibri" w:hAnsi="Calibri" w:cs="Calibri"/>
+          <w:sz w:val="24"/>
+          <w:szCs w:val="24"/>
+        </w:rPr>
+        <w:t xml:space="preserve"> The </w:t>
+      </w:r>
+      <w:r>
+        <w:rPr>
+          <w:rFonts w:ascii="Calibri" w:eastAsia="Calibri" w:hAnsi="Calibri" w:cs="Calibri"/>
+          <w:i/>
+          <w:iCs/>
+          <w:sz w:val="24"/>
+          <w:szCs w:val="24"/>
+        </w:rPr>
+        <w:t xml:space="preserve">Theory of General Relativity </w:t>
+      </w:r>
+      <w:r>
+        <w:rPr>
+          <w:rFonts w:ascii="Calibri" w:eastAsia="Calibri" w:hAnsi="Calibri" w:cs="Calibri"/>
+          <w:sz w:val="24"/>
+          <w:szCs w:val="24"/>
+        </w:rPr>
+        <w:t xml:space="preserve">is what Einstein is the most known for. His theory allowed more accurate predictions of planetary orbits than Newtons theory. It also gave a more expansive explanation of gravity. The most famous equation was </w:t>
+      </w:r>
+      <m:oMath>
+        <m:r>
+          <w:rPr>
+            <w:rFonts w:ascii="Cambria Math" w:eastAsia="Calibri" w:hAnsi="Cambria Math" w:cs="Calibri"/>
+            <w:sz w:val="24"/>
+            <w:szCs w:val="24"/>
+          </w:rPr>
+          <m:t>E=m</m:t>
+        </m:r>
+        <m:sSup>
+          <m:sSupPr>
+            <m:ctrlPr>
+              <w:rPr>
+                <w:rFonts w:ascii="Cambria Math" w:eastAsia="Calibri" w:hAnsi="Cambria Math" w:cs="Calibri"/>
+                <w:i/>
+                <w:sz w:val="24"/>
+                <w:szCs w:val="24"/>
+              </w:rPr>
+            </m:ctrlPr>
+          </m:sSupPr>
+          <m:e>
+            <m:r>
+              <w:rPr>
+                <w:rFonts w:ascii="Cambria Math" w:eastAsia="Calibri" w:hAnsi="Cambria Math" w:cs="Calibri"/>
+                <w:sz w:val="24"/>
+                <w:szCs w:val="24"/>
+              </w:rPr>
+              <m:t>c</m:t>
+            </m:r>
+          </m:e>
+          <m:sup>
+            <m:r>
+              <w:rPr>
+                <w:rFonts w:ascii="Cambria Math" w:eastAsia="Calibri" w:hAnsi="Cambria Math" w:cs="Calibri"/>
+                <w:sz w:val="24"/>
+                <w:szCs w:val="24"/>
+              </w:rPr>
+              <m:t>2</m:t>
+            </m:r>
+          </m:sup>
+        </m:sSup>
+      </m:oMath>
+      <w:r>
+        <w:rPr>
+          <w:rFonts w:ascii="Calibri" w:eastAsia="Calibri" w:hAnsi="Calibri" w:cs="Calibri"/>
+          <w:sz w:val="24"/>
+          <w:szCs w:val="24"/>
+        </w:rPr>
+        <w:t>. This equation states that energy is equal to mass times light squared. Biography.com Editors (2020) state it the best “</w:t>
+      </w:r>
+      <w:r>
+        <w:rPr>
+          <w:rFonts w:ascii="Calibri" w:eastAsia="Calibri" w:hAnsi="Calibri" w:cs="Calibri"/>
+          <w:sz w:val="24"/>
+          <w:szCs w:val="24"/>
+        </w:rPr>
+        <w:t>This equation suggested that tiny particles of matter could be converted into huge amounts of energy, a discovery that heralded atomic power.</w:t>
+      </w:r>
+      <w:r>
+        <w:rPr>
+          <w:rFonts w:ascii="Calibri" w:eastAsia="Calibri" w:hAnsi="Calibri" w:cs="Calibri"/>
+          <w:sz w:val="24"/>
+          <w:szCs w:val="24"/>
+        </w:rPr>
+        <w:t>”</w:t>
+      </w:r>
+    </w:p>
+    <w:p>
+      <w:pPr>
+        <w:ind w:firstLine="720"/>
+        <w:rPr>
+          <w:rFonts w:ascii="Calibri" w:eastAsia="Calibri" w:hAnsi="Calibri" w:cs="Calibri"/>
+          <w:sz w:val="24"/>
+          <w:szCs w:val="24"/>
+        </w:rPr>
+      </w:pPr>
+    </w:p>
+    <w:p>
+      <w:pPr>
+        <w:ind w:firstLine="720"/>
+        <w:rPr>
+          <w:rFonts w:ascii="Calibri" w:eastAsia="Calibri" w:hAnsi="Calibri" w:cs="Calibri"/>
+          <w:sz w:val="24"/>
+          <w:szCs w:val="24"/>
+        </w:rPr>
+      </w:pPr>
+      <w:r>
+        <w:rPr>
+          <w:rFonts w:ascii="Calibri" w:eastAsia="Calibri" w:hAnsi="Calibri" w:cs="Calibri"/>
+          <w:sz w:val="24"/>
+          <w:szCs w:val="24"/>
+        </w:rPr>
+        <w:t xml:space="preserve">In 1923, Einstein returned to Germany, </w:t>
+      </w:r>
+      <w:r>
+        <w:rPr>
+          <w:rFonts w:ascii="Calibri" w:eastAsia="Calibri" w:hAnsi="Calibri" w:cs="Calibri"/>
+          <w:sz w:val="24"/>
+          <w:szCs w:val="24"/>
+        </w:rPr>
+        <w:t>at this time anti-Semitic policies would slowly start to be added. Einstein’s work was labeled “Jewish physics” by the Nazi party.</w:t>
+      </w:r>
+      <w:r>
+        <w:rPr>
+          <w:rFonts w:ascii="Calibri" w:eastAsia="Calibri" w:hAnsi="Calibri" w:cs="Calibri"/>
+          <w:sz w:val="24"/>
+          <w:szCs w:val="24"/>
+        </w:rPr>
+        <w:t xml:space="preserve"> In 1933 after Hitler rose to power, Einstein renounced his German citizenship.</w:t>
+      </w:r>
+      <w:r>
+        <w:rPr>
+          <w:rFonts w:ascii="Calibri" w:eastAsia="Calibri" w:hAnsi="Calibri" w:cs="Calibri"/>
+          <w:sz w:val="24"/>
+          <w:szCs w:val="24"/>
+        </w:rPr>
+        <w:t xml:space="preserve"> Following this “</w:t>
+      </w:r>
+      <w:r>
+        <w:rPr>
+          <w:rFonts w:ascii="Calibri" w:eastAsia="Calibri" w:hAnsi="Calibri" w:cs="Calibri"/>
+          <w:sz w:val="24"/>
+          <w:szCs w:val="24"/>
+        </w:rPr>
+        <w:t>Einstein himself was targeted to be killed.</w:t>
+      </w:r>
+      <w:r>
+        <w:rPr>
+          <w:rFonts w:ascii="Calibri" w:eastAsia="Calibri" w:hAnsi="Calibri" w:cs="Calibri"/>
+          <w:sz w:val="24"/>
+          <w:szCs w:val="24"/>
+        </w:rPr>
+        <w:t xml:space="preserve">” Biography.com Editors (2020).  </w:t>
+      </w:r>
+    </w:p>
+    <w:p>
+      <w:pPr>
+        <w:ind w:firstLine="720"/>
+        <w:rPr>
+          <w:rFonts w:ascii="Calibri" w:eastAsia="Calibri" w:hAnsi="Calibri" w:cs="Calibri"/>
+          <w:sz w:val="24"/>
+          <w:szCs w:val="24"/>
+        </w:rPr>
+      </w:pPr>
+    </w:p>
+    <w:p>
+      <w:pPr>
+        <w:ind w:firstLine="720"/>
+        <w:rPr>
+          <w:rFonts w:ascii="Calibri" w:eastAsia="Calibri" w:hAnsi="Calibri" w:cs="Calibri"/>
+          <w:sz w:val="24"/>
+          <w:szCs w:val="24"/>
+        </w:rPr>
+      </w:pPr>
+    </w:p>
+    <w:p>
+      <w:pPr>
+        <w:ind w:firstLine="720"/>
+        <w:rPr>
+          <w:rFonts w:ascii="Calibri" w:eastAsia="Calibri" w:hAnsi="Calibri" w:cs="Calibri"/>
+          <w:sz w:val="24"/>
+          <w:szCs w:val="24"/>
+        </w:rPr>
+      </w:pPr>
+    </w:p>
+    <w:p>
+      <w:pPr>
+        <w:ind w:firstLine="720"/>
+        <w:rPr>
+          <w:rFonts w:ascii="Calibri" w:eastAsia="Calibri" w:hAnsi="Calibri" w:cs="Calibri"/>
+          <w:sz w:val="24"/>
+          <w:szCs w:val="24"/>
+        </w:rPr>
+      </w:pPr>
+    </w:p>
+    <w:p>
+      <w:pPr>
+        <w:ind w:firstLine="720"/>
+        <w:rPr>
+          <w:rFonts w:ascii="Calibri" w:eastAsia="Calibri" w:hAnsi="Calibri" w:cs="Calibri"/>
+          <w:sz w:val="24"/>
+          <w:szCs w:val="24"/>
+        </w:rPr>
+      </w:pPr>
+      <w:r>
+        <w:rPr>
+          <w:noProof/>
+        </w:rPr>
+        <mc:AlternateContent>
+          <mc:Choice Requires="wps">
+            <w:drawing>
+              <wp:anchor distT="0" distB="0" distL="114300" distR="114300" simplePos="0" relativeHeight="251663360" behindDoc="0" locked="0" layoutInCell="1" allowOverlap="1" wp14:anchorId="364505C8" wp14:editId="1141A158">
+                <wp:simplePos x="0" y="0"/>
+                <wp:positionH relativeFrom="column">
+                  <wp:posOffset>38100</wp:posOffset>
+                </wp:positionH>
+                <wp:positionV relativeFrom="page">
+                  <wp:posOffset>4905375</wp:posOffset>
+                </wp:positionV>
+                <wp:extent cx="2898140" cy="352425"/>
+                <wp:effectExtent l="0" t="0" r="0" b="9525"/>
+                <wp:wrapSquare wrapText="bothSides"/>
+                <wp:docPr id="5" name="Text Box 5"/>
+                <wp:cNvGraphicFramePr/>
+                <a:graphic xmlns:a="http://schemas.openxmlformats.org/drawingml/2006/main">
+                  <a:graphicData uri="http://schemas.microsoft.com/office/word/2010/wordprocessingShape">
+                    <wps:wsp>
+                      <wps:cNvSpPr txBox="1"/>
+                      <wps:spPr>
+                        <a:xfrm>
+                          <a:off x="0" y="0"/>
+                          <a:ext cx="2898140" cy="352425"/>
+                        </a:xfrm>
+                        <a:prstGeom prst="rect">
+                          <a:avLst/>
+                        </a:prstGeom>
+                        <a:solidFill>
+                          <a:prstClr val="white"/>
+                        </a:solidFill>
+                        <a:ln>
+                          <a:noFill/>
+                        </a:ln>
+                      </wps:spPr>
+                      <wps:txbx>
+                        <w:txbxContent>
+                          <w:p>
+                            <w:pPr>
+                              <w:pStyle w:val="Caption"/>
+                              <w:rPr>
+                                <w:i w:val="0"/>
+                                <w:iCs w:val="0"/>
+                                <w:noProof/>
+                              </w:rPr>
+                            </w:pPr>
+                            <w:r>
+                              <w:rPr>
+                                <w:i w:val="0"/>
+                                <w:iCs w:val="0"/>
+                                <w:color w:val="333333"/>
+                                <w:sz w:val="21"/>
+                                <w:szCs w:val="21"/>
+                                <w:shd w:val="clear" w:color="auto" w:fill="FFFFFF"/>
+                              </w:rPr>
+                              <w:t>IGH</w:t>
+                            </w:r>
+                            <w:r>
+                              <w:rPr>
+                                <w:i w:val="0"/>
+                                <w:iCs w:val="0"/>
+                                <w:color w:val="333333"/>
+                                <w:sz w:val="21"/>
+                                <w:szCs w:val="21"/>
+                                <w:shd w:val="clear" w:color="auto" w:fill="FFFFFF"/>
+                              </w:rPr>
+                              <w:t xml:space="preserve"> (</w:t>
+                            </w:r>
+                            <w:r>
+                              <w:rPr>
+                                <w:i w:val="0"/>
+                                <w:iCs w:val="0"/>
+                                <w:color w:val="333333"/>
+                                <w:sz w:val="21"/>
+                                <w:szCs w:val="21"/>
+                                <w:shd w:val="clear" w:color="auto" w:fill="FFFFFF"/>
+                              </w:rPr>
+                              <w:t>n.d.</w:t>
+                            </w:r>
+                            <w:r>
+                              <w:rPr>
+                                <w:i w:val="0"/>
+                                <w:iCs w:val="0"/>
+                                <w:color w:val="333333"/>
+                                <w:sz w:val="21"/>
+                                <w:szCs w:val="21"/>
+                                <w:shd w:val="clear" w:color="auto" w:fill="FFFFFF"/>
+                              </w:rPr>
+                              <w:t xml:space="preserve">). </w:t>
+                            </w:r>
+                            <w:r>
+                              <w:rPr>
+                                <w:i w:val="0"/>
+                                <w:iCs w:val="0"/>
+                                <w:color w:val="333333"/>
+                                <w:sz w:val="21"/>
+                                <w:szCs w:val="21"/>
+                                <w:shd w:val="clear" w:color="auto" w:fill="FFFFFF"/>
+                              </w:rPr>
+                              <w:t>Einstein's workplace on the Speichergasse</w:t>
+                            </w:r>
+                          </w:p>
+                        </w:txbxContent>
+                      </wps:txbx>
+                      <wps:bodyPr rot="0" spcFirstLastPara="0" vertOverflow="overflow" horzOverflow="overflow" vert="horz" wrap="square" lIns="0" tIns="0" rIns="0" bIns="0" numCol="1" spcCol="0" rtlCol="0" fromWordArt="0" anchor="t" anchorCtr="0" forceAA="0" compatLnSpc="1">
+                        <a:prstTxWarp prst="textNoShape">
+                          <a:avLst/>
+                        </a:prstTxWarp>
+                        <a:noAutofit/>
+                      </wps:bodyPr>
+                    </wps:wsp>
+                  </a:graphicData>
+                </a:graphic>
+                <wp14:sizeRelH relativeFrom="margin">
+                  <wp14:pctWidth>0</wp14:pctWidth>
+                </wp14:sizeRelH>
+                <wp14:sizeRelV relativeFrom="margin">
+                  <wp14:pctHeight>0</wp14:pctHeight>
+                </wp14:sizeRelV>
+              </wp:anchor>
+            </w:drawing>
+          </mc:Choice>
+          <mc:Fallback>
+            <w:pict>
+              <v:shape w14:anchorId="364505C8" id="Text Box 5" o:spid="_x0000_s1027" type="#_x0000_t202" style="position:absolute;left:0;text-align:left;margin-left:3pt;margin-top:386.25pt;width:228.2pt;height:27.75pt;z-index:251663360;visibility:visible;mso-wrap-style:square;mso-width-percent:0;mso-height-percent:0;mso-wrap-distance-left:9pt;mso-wrap-distance-top:0;mso-wrap-distance-right:9pt;mso-wrap-distance-bottom:0;mso-position-horizontal:absolute;mso-position-horizontal-relative:text;mso-position-vertical:absolute;mso-position-vertical-relative:page;mso-width-percent:0;mso-height-percent:0;mso-width-relative:margin;mso-height-relative:margin;v-text-anchor:top" o:gfxdata="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" stroked="f">
+                <v:textbox inset="0,0,0,0">
+                  <w:txbxContent>
+                    <w:p>
+                      <w:pPr>
+                        <w:pStyle w:val="Caption"/>
+                        <w:rPr>
+                          <w:i w:val="0"/>
+                          <w:iCs w:val="0"/>
+                          <w:noProof/>
+                        </w:rPr>
+                      </w:pPr>
+                      <w:r>
+                        <w:rPr>
+                          <w:i w:val="0"/>
+                          <w:iCs w:val="0"/>
+                          <w:color w:val="333333"/>
+                          <w:sz w:val="21"/>
+                          <w:szCs w:val="21"/>
+                          <w:shd w:val="clear" w:color="auto" w:fill="FFFFFF"/>
+                        </w:rPr>
+                        <w:t>IGH</w:t>
+                      </w:r>
+                      <w:r>
+                        <w:rPr>
+                          <w:i w:val="0"/>
+                          <w:iCs w:val="0"/>
+                          <w:color w:val="333333"/>
+                          <w:sz w:val="21"/>
+                          <w:szCs w:val="21"/>
+                          <w:shd w:val="clear" w:color="auto" w:fill="FFFFFF"/>
+                        </w:rPr>
+                        <w:t xml:space="preserve"> (</w:t>
+                      </w:r>
+                      <w:r>
+                        <w:rPr>
+                          <w:i w:val="0"/>
+                          <w:iCs w:val="0"/>
+                          <w:color w:val="333333"/>
+                          <w:sz w:val="21"/>
+                          <w:szCs w:val="21"/>
+                          <w:shd w:val="clear" w:color="auto" w:fill="FFFFFF"/>
+                        </w:rPr>
+                        <w:t>n.d.</w:t>
+                      </w:r>
+                      <w:r>
+                        <w:rPr>
+                          <w:i w:val="0"/>
+                          <w:iCs w:val="0"/>
+                          <w:color w:val="333333"/>
+                          <w:sz w:val="21"/>
+                          <w:szCs w:val="21"/>
+                          <w:shd w:val="clear" w:color="auto" w:fill="FFFFFF"/>
+                        </w:rPr>
+                        <w:t xml:space="preserve">). </w:t>
+                      </w:r>
+                      <w:r>
+                        <w:rPr>
+                          <w:i w:val="0"/>
+                          <w:iCs w:val="0"/>
+                          <w:color w:val="333333"/>
+                          <w:sz w:val="21"/>
+                          <w:szCs w:val="21"/>
+                          <w:shd w:val="clear" w:color="auto" w:fill="FFFFFF"/>
+                        </w:rPr>
+                        <w:t>Einstein's workplace on the Speichergasse</w:t>
+                      </w:r>
+                    </w:p>
+                  </w:txbxContent>
+                </v:textbox>
+                <w10:wrap type="square" anchory="page"/>
+              </v:shape>
+            </w:pict>
+          </mc:Fallback>
+        </mc:AlternateContent>
+      </w:r>
+    </w:p>
+    <w:p>
+      <w:pPr>
+        <w:ind w:firstLine="720"/>
+        <w:rPr>
+          <w:rFonts w:ascii="Calibri" w:eastAsia="Calibri" w:hAnsi="Calibri" w:cs="Calibri"/>
+          <w:sz w:val="24"/>
+          <w:szCs w:val="24"/>
+        </w:rPr>
+      </w:pPr>
+    </w:p>
+    <w:p>
+      <w:pPr>
+        <w:ind w:firstLine="720"/>
+        <w:rPr>
+          <w:rFonts w:ascii="Calibri" w:eastAsia="Calibri" w:hAnsi="Calibri" w:cs="Calibri"/>
+          <w:sz w:val="24"/>
+          <w:szCs w:val="24"/>
+        </w:rPr>
+      </w:pPr>
+    </w:p>
+    <w:p>
+      <w:pPr>
+        <w:ind w:firstLine="720"/>
         <w:rPr>
           <w:rFonts w:ascii="Calibri" w:eastAsia="Calibri" w:hAnsi="Calibri" w:cs="Calibri"/>
           <w:b/>
@@ -1349,7 +1666,10 @@
           <w:szCs w:val="24"/>
         </w:rPr>
       </w:pPr>
-      <w:r>
+    </w:p>
+    <w:p>
+      <w:pPr>
+        <w:ind w:firstLine="720"/>
         <w:rPr>
           <w:rFonts w:ascii="Calibri" w:eastAsia="Calibri" w:hAnsi="Calibri" w:cs="Calibri"/>
           <w:b/>
@@ -1357,9 +1677,11 @@
           <w:sz w:val="24"/>
           <w:szCs w:val="24"/>
         </w:rPr>
-        <w:tab/>
-      </w:r>
-      <w:r>
+      </w:pPr>
+    </w:p>
+    <w:p>
+      <w:pPr>
+        <w:ind w:firstLine="720"/>
         <w:rPr>
           <w:rFonts w:ascii="Calibri" w:eastAsia="Calibri" w:hAnsi="Calibri" w:cs="Calibri"/>
           <w:b/>
@@ -1367,9 +1689,11 @@
           <w:sz w:val="24"/>
           <w:szCs w:val="24"/>
         </w:rPr>
-        <w:tab/>
-      </w:r>
-      <w:r>
+      </w:pPr>
+    </w:p>
+    <w:p>
+      <w:pPr>
+        <w:ind w:firstLine="720"/>
         <w:rPr>
           <w:rFonts w:ascii="Calibri" w:eastAsia="Calibri" w:hAnsi="Calibri" w:cs="Calibri"/>
           <w:b/>
@@ -1377,9 +1701,11 @@
           <w:sz w:val="24"/>
           <w:szCs w:val="24"/>
         </w:rPr>
-        <w:tab/>
-      </w:r>
-      <w:r>
+      </w:pPr>
+    </w:p>
+    <w:p>
+      <w:pPr>
+        <w:ind w:firstLine="720"/>
         <w:rPr>
           <w:rFonts w:ascii="Calibri" w:eastAsia="Calibri" w:hAnsi="Calibri" w:cs="Calibri"/>
           <w:b/>
@@ -1387,9 +1713,11 @@
           <w:sz w:val="24"/>
           <w:szCs w:val="24"/>
         </w:rPr>
-        <w:tab/>
-      </w:r>
-      <w:r>
+      </w:pPr>
+    </w:p>
+    <w:p>
+      <w:pPr>
+        <w:ind w:firstLine="720"/>
         <w:rPr>
           <w:rFonts w:ascii="Calibri" w:eastAsia="Calibri" w:hAnsi="Calibri" w:cs="Calibri"/>
           <w:b/>
@@ -1397,9 +1725,11 @@
           <w:sz w:val="24"/>
           <w:szCs w:val="24"/>
         </w:rPr>
-        <w:tab/>
-      </w:r>
-      <w:r>
+      </w:pPr>
+    </w:p>
+    <w:p>
+      <w:pPr>
+        <w:ind w:firstLine="720"/>
         <w:rPr>
           <w:rFonts w:ascii="Calibri" w:eastAsia="Calibri" w:hAnsi="Calibri" w:cs="Calibri"/>
           <w:b/>
@@ -1407,9 +1737,11 @@
           <w:sz w:val="24"/>
           <w:szCs w:val="24"/>
         </w:rPr>
-        <w:tab/>
-      </w:r>
-      <w:r>
+      </w:pPr>
+    </w:p>
+    <w:p>
+      <w:pPr>
+        <w:ind w:firstLine="720"/>
         <w:rPr>
           <w:rFonts w:ascii="Calibri" w:eastAsia="Calibri" w:hAnsi="Calibri" w:cs="Calibri"/>
           <w:b/>
@@ -1417,8 +1749,7 @@
           <w:sz w:val="24"/>
           <w:szCs w:val="24"/>
         </w:rPr>
-        <w:tab/>
-      </w:r>
+      </w:pPr>
       <w:r>
         <w:rPr>
           <w:rFonts w:ascii="Calibri" w:eastAsia="Calibri" w:hAnsi="Calibri" w:cs="Calibri"/>
@@ -1479,10 +1810,7 @@
         </w:rPr>
         <w:tab/>
       </w:r>
-    </w:p>
-    <w:p>
-      <w:pPr>
-        <w:ind w:firstLine="720"/>
+      <w:r>
         <w:rPr>
           <w:rFonts w:ascii="Calibri" w:eastAsia="Calibri" w:hAnsi="Calibri" w:cs="Calibri"/>
           <w:b/>
@@ -1490,6 +1818,79 @@
           <w:sz w:val="24"/>
           <w:szCs w:val="24"/>
         </w:rPr>
+        <w:tab/>
+      </w:r>
+      <w:r>
+        <w:rPr>
+          <w:rFonts w:ascii="Calibri" w:eastAsia="Calibri" w:hAnsi="Calibri" w:cs="Calibri"/>
+          <w:b/>
+          <w:bCs/>
+          <w:sz w:val="24"/>
+          <w:szCs w:val="24"/>
+        </w:rPr>
+        <w:tab/>
+      </w:r>
+      <w:r>
+        <w:rPr>
+          <w:rFonts w:ascii="Calibri" w:eastAsia="Calibri" w:hAnsi="Calibri" w:cs="Calibri"/>
+          <w:b/>
+          <w:bCs/>
+          <w:sz w:val="24"/>
+          <w:szCs w:val="24"/>
+        </w:rPr>
+        <w:tab/>
+      </w:r>
+      <w:r>
+        <w:rPr>
+          <w:rFonts w:ascii="Calibri" w:eastAsia="Calibri" w:hAnsi="Calibri" w:cs="Calibri"/>
+          <w:b/>
+          <w:bCs/>
+          <w:sz w:val="24"/>
+          <w:szCs w:val="24"/>
+        </w:rPr>
+        <w:tab/>
+      </w:r>
+      <w:r>
+        <w:rPr>
+          <w:rFonts w:ascii="Calibri" w:eastAsia="Calibri" w:hAnsi="Calibri" w:cs="Calibri"/>
+          <w:b/>
+          <w:bCs/>
+          <w:sz w:val="24"/>
+          <w:szCs w:val="24"/>
+        </w:rPr>
+        <w:tab/>
+      </w:r>
+      <w:r>
+        <w:rPr>
+          <w:rFonts w:ascii="Calibri" w:eastAsia="Calibri" w:hAnsi="Calibri" w:cs="Calibri"/>
+          <w:b/>
+          <w:bCs/>
+          <w:sz w:val="24"/>
+          <w:szCs w:val="24"/>
+        </w:rPr>
+        <w:tab/>
+      </w:r>
+      <w:r>
+        <w:rPr>
+          <w:rFonts w:ascii="Calibri" w:eastAsia="Calibri" w:hAnsi="Calibri" w:cs="Calibri"/>
+          <w:b/>
+          <w:bCs/>
+          <w:sz w:val="24"/>
+          <w:szCs w:val="24"/>
+        </w:rPr>
+        <w:tab/>
+      </w:r>
+    </w:p>
+    <w:p>
+      <w:pPr>
+        <w:ind w:firstLine="720"/>
+        <w:rPr>
+          <w:rFonts w:ascii="Calibri" w:eastAsia="Calibri" w:hAnsi="Calibri" w:cs="Calibri"/>
+          <w:b/>
+          <w:bCs/>
+          <w:sz w:val="24"/>
+          <w:szCs w:val="24"/>
+        </w:rPr>
       </w:pPr>
     </w:p>
     <w:p>
@@ -1570,16 +1971,7 @@
           <w:sz w:val="24"/>
           <w:szCs w:val="24"/>
         </w:rPr>
-        <w:t xml:space="preserve">sponsored and conducted during the Ahnenerbe </w:t>
-      </w:r>
-      <w:r>
-        <w:rPr>
-          <w:rFonts w:ascii="Calibri" w:eastAsia="Calibri" w:hAnsi="Calibri" w:cs="Calibri"/>
-          <w:sz w:val="24"/>
-          <w:szCs w:val="24"/>
-        </w:rPr>
-        <w:lastRenderedPageBreak/>
-        <w:t xml:space="preserve">lifetime. The results of these expeditions and research was used by Himmler to justify the Holocaust. </w:t>
+        <w:t xml:space="preserve">sponsored and conducted during the Ahnenerbe lifetime. The results of these expeditions and research was used by Himmler to justify the Holocaust. </w:t>
       </w:r>
     </w:p>
     <w:p>
@@ -1990,8 +2382,101 @@
           <w:sz w:val="24"/>
           <w:szCs w:val="24"/>
         </w:rPr>
-        <w:t xml:space="preserve">They </w:t>
-      </w:r>
+        <w:t xml:space="preserve">They have </w:t>
+      </w:r>
+      <w:r>
+        <w:rPr>
+          <w:rFonts w:ascii="Calibri" w:eastAsia="Calibri" w:hAnsi="Calibri" w:cs="Calibri"/>
+          <w:sz w:val="24"/>
+          <w:szCs w:val="24"/>
+        </w:rPr>
+        <w:t>some</w:t>
+      </w:r>
+      <w:r>
+        <w:rPr>
+          <w:rFonts w:ascii="Calibri" w:eastAsia="Calibri" w:hAnsi="Calibri" w:cs="Calibri"/>
+          <w:sz w:val="24"/>
+          <w:szCs w:val="24"/>
+        </w:rPr>
+        <w:t xml:space="preserve"> similarities</w:t>
+      </w:r>
+      <w:r>
+        <w:rPr>
+          <w:rFonts w:ascii="Calibri" w:eastAsia="Calibri" w:hAnsi="Calibri" w:cs="Calibri"/>
+          <w:sz w:val="24"/>
+          <w:szCs w:val="24"/>
+        </w:rPr>
+        <w:t xml:space="preserve"> such as state influence</w:t>
+      </w:r>
+      <w:r>
+        <w:rPr>
+          <w:rFonts w:ascii="Calibri" w:eastAsia="Calibri" w:hAnsi="Calibri" w:cs="Calibri"/>
+          <w:sz w:val="24"/>
+          <w:szCs w:val="24"/>
+        </w:rPr>
+        <w:t xml:space="preserve"> but also have many differences</w:t>
+      </w:r>
+      <w:r>
+        <w:rPr>
+          <w:rFonts w:ascii="Calibri" w:eastAsia="Calibri" w:hAnsi="Calibri" w:cs="Calibri"/>
+          <w:sz w:val="24"/>
+          <w:szCs w:val="24"/>
+        </w:rPr>
+        <w:t xml:space="preserve"> such as economic security, goals, and social ideologies.</w:t>
+      </w:r>
+    </w:p>
+    <w:p>
+      <w:pPr>
+        <w:rPr>
+          <w:rFonts w:ascii="Calibri" w:eastAsia="Calibri" w:hAnsi="Calibri" w:cs="Calibri"/>
+          <w:sz w:val="24"/>
+          <w:szCs w:val="24"/>
+        </w:rPr>
+      </w:pPr>
+    </w:p>
+    <w:p>
+      <w:pPr>
+        <w:ind w:firstLine="720"/>
+        <w:rPr>
+          <w:rFonts w:ascii="Calibri" w:eastAsia="Calibri" w:hAnsi="Calibri" w:cs="Calibri"/>
+          <w:sz w:val="24"/>
+          <w:szCs w:val="24"/>
+        </w:rPr>
+      </w:pPr>
+      <w:r>
+        <w:rPr>
+          <w:rFonts w:ascii="Calibri" w:eastAsia="Calibri" w:hAnsi="Calibri" w:cs="Calibri"/>
+          <w:sz w:val="24"/>
+          <w:szCs w:val="24"/>
+        </w:rPr>
+        <w:t xml:space="preserve">A major difference in Akademgorodok and Ahnenerbe was the economic security of the researchers. Since the Soviet Union is a socialist nation, compensation did not directly translate to one’s standard of living. This completely contrasts the researchers in the Ahnenerbe. In Nazi Germany, the private sector was alive and well and monetary compensation was given to those in the Ahnenerbe which directly influenced one’s standard of living. Residents of Akademgorodok had a special compensation system which would increase the standard of living. For example, residents had access to special food rations not easily obtainable elsewhere. Residents also had access to single family homes which were considered luxury to the average standard of living in the Soviet Union. </w:t>
+      </w:r>
+      <w:r>
+        <w:rPr>
+          <w:rFonts w:ascii="Calibri" w:eastAsia="Calibri" w:hAnsi="Calibri" w:cs="Calibri"/>
+          <w:sz w:val="24"/>
+          <w:szCs w:val="24"/>
+        </w:rPr>
+        <w:t>Russian Doctorate equivalent holders were given special access to a food delivery system which some refused as they found it morally wrong.</w:t>
+      </w:r>
+    </w:p>
+    <w:p>
+      <w:pPr>
+        <w:rPr>
+          <w:rFonts w:ascii="Calibri" w:eastAsia="Calibri" w:hAnsi="Calibri" w:cs="Calibri"/>
+          <w:sz w:val="24"/>
+          <w:szCs w:val="24"/>
+        </w:rPr>
+      </w:pPr>
+    </w:p>
+    <w:p>
+      <w:pPr>
+        <w:rPr>
+          <w:rFonts w:ascii="Calibri" w:eastAsia="Calibri" w:hAnsi="Calibri" w:cs="Calibri"/>
+          <w:sz w:val="24"/>
+          <w:szCs w:val="24"/>
+        </w:rPr>
+      </w:pPr>
       <w:r>
         <w:rPr>
           <w:rFonts w:ascii="Calibri" w:eastAsia="Calibri" w:hAnsi="Calibri" w:cs="Calibri"/>
@@ -1999,107 +2484,6 @@
           <w:szCs w:val="24"/>
         </w:rPr>
         <w:lastRenderedPageBreak/>
-        <w:t xml:space="preserve">have </w:t>
-      </w:r>
-      <w:r>
-        <w:rPr>
-          <w:rFonts w:ascii="Calibri" w:eastAsia="Calibri" w:hAnsi="Calibri" w:cs="Calibri"/>
-          <w:sz w:val="24"/>
-          <w:szCs w:val="24"/>
-        </w:rPr>
-        <w:t>some</w:t>
-      </w:r>
-      <w:r>
-        <w:rPr>
-          <w:rFonts w:ascii="Calibri" w:eastAsia="Calibri" w:hAnsi="Calibri" w:cs="Calibri"/>
-          <w:sz w:val="24"/>
-          <w:szCs w:val="24"/>
-        </w:rPr>
-        <w:t xml:space="preserve"> similarities</w:t>
-      </w:r>
-      <w:r>
-        <w:rPr>
-          <w:rFonts w:ascii="Calibri" w:eastAsia="Calibri" w:hAnsi="Calibri" w:cs="Calibri"/>
-          <w:sz w:val="24"/>
-          <w:szCs w:val="24"/>
-        </w:rPr>
-        <w:t xml:space="preserve"> such as state influence</w:t>
-      </w:r>
-      <w:r>
-        <w:rPr>
-          <w:rFonts w:ascii="Calibri" w:eastAsia="Calibri" w:hAnsi="Calibri" w:cs="Calibri"/>
-          <w:sz w:val="24"/>
-          <w:szCs w:val="24"/>
-        </w:rPr>
-        <w:t xml:space="preserve"> but also have many differences</w:t>
-      </w:r>
-      <w:r>
-        <w:rPr>
-          <w:rFonts w:ascii="Calibri" w:eastAsia="Calibri" w:hAnsi="Calibri" w:cs="Calibri"/>
-          <w:sz w:val="24"/>
-          <w:szCs w:val="24"/>
-        </w:rPr>
-        <w:t xml:space="preserve"> such as economic security, goals, and social ideologies.</w:t>
-      </w:r>
-    </w:p>
-    <w:p>
-      <w:pPr>
-        <w:rPr>
-          <w:rFonts w:ascii="Calibri" w:eastAsia="Calibri" w:hAnsi="Calibri" w:cs="Calibri"/>
-          <w:sz w:val="24"/>
-          <w:szCs w:val="24"/>
-        </w:rPr>
-      </w:pPr>
-    </w:p>
-    <w:p>
-      <w:pPr>
-        <w:ind w:firstLine="720"/>
-        <w:rPr>
-          <w:rFonts w:ascii="Calibri" w:eastAsia="Calibri" w:hAnsi="Calibri" w:cs="Calibri"/>
-          <w:sz w:val="24"/>
-          <w:szCs w:val="24"/>
-        </w:rPr>
-      </w:pPr>
-      <w:r>
-        <w:rPr>
-          <w:rFonts w:ascii="Calibri" w:eastAsia="Calibri" w:hAnsi="Calibri" w:cs="Calibri"/>
-          <w:sz w:val="24"/>
-          <w:szCs w:val="24"/>
-        </w:rPr>
-        <w:t xml:space="preserve">A major difference in Akademgorodok and Ahnenerbe was the economic security of the researchers. Since the Soviet Union is a socialist nation, compensation did not directly translate to one’s standard of living. This completely contrasts the researchers in the Ahnenerbe. In Nazi Germany, the private sector was alive and well and monetary compensation was given to those in the Ahnenerbe which directly influenced one’s standard of living. Residents of Akademgorodok had a special compensation system which would increase the standard of living. For example, residents had access to special food rations not easily obtainable elsewhere. Residents also had access to single family homes which were considered luxury to the average standard of living in the Soviet Union. </w:t>
-      </w:r>
-      <w:r>
-        <w:rPr>
-          <w:rFonts w:ascii="Calibri" w:eastAsia="Calibri" w:hAnsi="Calibri" w:cs="Calibri"/>
-          <w:sz w:val="24"/>
-          <w:szCs w:val="24"/>
-        </w:rPr>
-        <w:t>Russian Doctorate equivalent holders were given special access to a food delivery system which some refused as they found it morally wrong.</w:t>
-      </w:r>
-    </w:p>
-    <w:p>
-      <w:pPr>
-        <w:rPr>
-          <w:rFonts w:ascii="Calibri" w:eastAsia="Calibri" w:hAnsi="Calibri" w:cs="Calibri"/>
-          <w:sz w:val="24"/>
-          <w:szCs w:val="24"/>
-        </w:rPr>
-      </w:pPr>
-    </w:p>
-    <w:p>
-      <w:pPr>
-        <w:rPr>
-          <w:rFonts w:ascii="Calibri" w:eastAsia="Calibri" w:hAnsi="Calibri" w:cs="Calibri"/>
-          <w:sz w:val="24"/>
-          <w:szCs w:val="24"/>
-        </w:rPr>
-      </w:pPr>
-      <w:r>
-        <w:rPr>
-          <w:rFonts w:ascii="Calibri" w:eastAsia="Calibri" w:hAnsi="Calibri" w:cs="Calibri"/>
-          <w:sz w:val="24"/>
-          <w:szCs w:val="24"/>
-        </w:rPr>
         <w:tab/>
         <w:t>The Ahnenerbe was controlled by Himmler and was a branch of the SS. They embarked on numerous expeditions but was dictated by</w:t>
       </w:r>
@@ -2277,16 +2661,7 @@
           <w:sz w:val="24"/>
           <w:szCs w:val="24"/>
         </w:rPr>
-        <w:t xml:space="preserve">. While Akademgorodok still existed post-Soviet era, it existed as a shell of what </w:t>
-      </w:r>
-      <w:r>
-        <w:rPr>
-          <w:rFonts w:ascii="Calibri" w:eastAsia="Calibri" w:hAnsi="Calibri" w:cs="Calibri"/>
-          <w:sz w:val="24"/>
-          <w:szCs w:val="24"/>
-        </w:rPr>
-        <w:lastRenderedPageBreak/>
-        <w:t xml:space="preserve">it once was until private investment was poured into the town. </w:t>
+        <w:t xml:space="preserve">. While Akademgorodok still existed post-Soviet era, it existed as a shell of what it once was until private investment was poured into the town. </w:t>
       </w:r>
       <w:r>
         <w:rPr>
@@ -2426,6 +2801,33 @@
         </w:rPr>
         <w:t>massive brain drains in the form of the Holocaust and in the form of Immigration to the west.</w:t>
       </w:r>
+    </w:p>
+    <w:p>
+      <w:pPr>
+        <w:rPr>
+          <w:rFonts w:ascii="Calibri" w:eastAsia="Calibri" w:hAnsi="Calibri" w:cs="Calibri"/>
+          <w:sz w:val="24"/>
+          <w:szCs w:val="24"/>
+        </w:rPr>
+      </w:pPr>
+    </w:p>
+    <w:p>
+      <w:pPr>
+        <w:rPr>
+          <w:rFonts w:ascii="Calibri" w:eastAsia="Calibri" w:hAnsi="Calibri" w:cs="Calibri"/>
+          <w:sz w:val="24"/>
+          <w:szCs w:val="24"/>
+        </w:rPr>
+      </w:pPr>
+    </w:p>
+    <w:p>
+      <w:pPr>
+        <w:rPr>
+          <w:rFonts w:ascii="Calibri" w:eastAsia="Calibri" w:hAnsi="Calibri" w:cs="Calibri"/>
+          <w:sz w:val="24"/>
+          <w:szCs w:val="24"/>
+        </w:rPr>
+      </w:pPr>
     </w:p>
     <w:p>
       <w:pPr>
@@ -2664,10 +3066,29 @@
           <w:szCs w:val="24"/>
           <w:lang w:val="en-US"/>
         </w:rPr>
-        <w:lastRenderedPageBreak/>
-        <w:t xml:space="preserve">History.com Editors. (2019, December 11). Anti-Semitism. HISTORY. </w:t>
-      </w:r>
-      <w:hyperlink r:id="rId7" w:history="1">
+        <w:t xml:space="preserve">History.com Editors. (2019, December 11). </w:t>
+      </w:r>
+      <w:r>
+        <w:rPr>
+          <w:rFonts w:ascii="Times New Roman" w:eastAsia="Times New Roman" w:hAnsi="Times New Roman" w:cs="Times New Roman"/>
+          <w:i/>
+          <w:iCs/>
+          <w:sz w:val="24"/>
+          <w:szCs w:val="24"/>
+          <w:lang w:val="en-US"/>
+        </w:rPr>
+        <w:t>Anti-Semitism</w:t>
+      </w:r>
+      <w:r>
+        <w:rPr>
+          <w:rFonts w:ascii="Times New Roman" w:eastAsia="Times New Roman" w:hAnsi="Times New Roman" w:cs="Times New Roman"/>
+          <w:sz w:val="24"/>
+          <w:szCs w:val="24"/>
+          <w:lang w:val="en-US"/>
+        </w:rPr>
+        <w:t xml:space="preserve">. HISTORY. </w:t>
+      </w:r>
+      <w:hyperlink r:id="rId8" w:anchor="section_1" w:history="1">
         <w:r>
           <w:rPr>
             <w:rStyle w:val="Hyperlink"/>
@@ -2682,18 +3103,6 @@
     </w:p>
     <w:p>
       <w:pPr>
-        <w:spacing w:before="100" w:beforeAutospacing="1" w:after="100" w:afterAutospacing="1"/>
-        <w:ind w:left="720" w:hanging="720"/>
-        <w:rPr>
-          <w:rFonts w:ascii="Times New Roman" w:eastAsia="Times New Roman" w:hAnsi="Times New Roman" w:cs="Times New Roman"/>
-          <w:sz w:val="24"/>
-          <w:szCs w:val="24"/>
-          <w:lang w:val="en-US"/>
-        </w:rPr>
-      </w:pPr>
-    </w:p>
-    <w:p>
-      <w:pPr>
         <w:spacing w:before="100" w:beforeAutospacing="1" w:after="100" w:afterAutospacing="1" w:line="480" w:lineRule="auto"/>
         <w:ind w:left="720" w:hanging="720"/>
         <w:rPr>
@@ -2703,6 +3112,115 @@
           <w:lang w:val="en-US"/>
         </w:rPr>
       </w:pPr>
+      <w:r>
+        <w:rPr>
+          <w:rFonts w:ascii="Times New Roman" w:eastAsia="Times New Roman" w:hAnsi="Times New Roman" w:cs="Times New Roman"/>
+          <w:sz w:val="24"/>
+          <w:szCs w:val="24"/>
+          <w:lang w:val="en-US"/>
+        </w:rPr>
+        <w:t xml:space="preserve">Biography.com Editors. (2020, September 1). </w:t>
+      </w:r>
+      <w:r>
+        <w:rPr>
+          <w:rFonts w:ascii="Times New Roman" w:eastAsia="Times New Roman" w:hAnsi="Times New Roman" w:cs="Times New Roman"/>
+          <w:i/>
+          <w:iCs/>
+          <w:sz w:val="24"/>
+          <w:szCs w:val="24"/>
+          <w:lang w:val="en-US"/>
+        </w:rPr>
+        <w:t>Albert Einstein</w:t>
+      </w:r>
+      <w:r>
+        <w:rPr>
+          <w:rFonts w:ascii="Times New Roman" w:eastAsia="Times New Roman" w:hAnsi="Times New Roman" w:cs="Times New Roman"/>
+          <w:sz w:val="24"/>
+          <w:szCs w:val="24"/>
+          <w:lang w:val="en-US"/>
+        </w:rPr>
+        <w:t xml:space="preserve">. Biography. </w:t>
+      </w:r>
+      <w:hyperlink r:id="rId9" w:history="1">
+        <w:r>
+          <w:rPr>
+            <w:rStyle w:val="Hyperlink"/>
+            <w:rFonts w:ascii="Times New Roman" w:eastAsia="Times New Roman" w:hAnsi="Times New Roman" w:cs="Times New Roman"/>
+            <w:sz w:val="24"/>
+            <w:szCs w:val="24"/>
+            <w:lang w:val="en-US"/>
+          </w:rPr>
+          <w:t>https://www.biography.com/scientist/albert-einstein</w:t>
+        </w:r>
+      </w:hyperlink>
+    </w:p>
+    <w:p>
+      <w:pPr>
+        <w:spacing w:before="100" w:beforeAutospacing="1" w:after="100" w:afterAutospacing="1" w:line="480" w:lineRule="auto"/>
+        <w:ind w:left="720" w:hanging="720"/>
+        <w:rPr>
+          <w:rFonts w:ascii="Times New Roman" w:eastAsia="Times New Roman" w:hAnsi="Times New Roman" w:cs="Times New Roman"/>
+          <w:sz w:val="24"/>
+          <w:szCs w:val="24"/>
+          <w:lang w:val="en-US"/>
+        </w:rPr>
+      </w:pPr>
+      <w:r>
+        <w:rPr>
+          <w:rFonts w:ascii="Times New Roman" w:eastAsia="Times New Roman" w:hAnsi="Times New Roman" w:cs="Times New Roman"/>
+          <w:i/>
+          <w:iCs/>
+          <w:sz w:val="24"/>
+          <w:szCs w:val="24"/>
+          <w:lang w:val="en-US"/>
+        </w:rPr>
+        <w:t>FAQ - Swiss Federal Institute of Intellectual Property</w:t>
+      </w:r>
+      <w:r>
+        <w:rPr>
+          <w:rFonts w:ascii="Times New Roman" w:eastAsia="Times New Roman" w:hAnsi="Times New Roman" w:cs="Times New Roman"/>
+          <w:sz w:val="24"/>
+          <w:szCs w:val="24"/>
+          <w:lang w:val="en-US"/>
+        </w:rPr>
+        <w:t xml:space="preserve">. (n.d.). IGE. Retrieved December 9, 2020, from </w:t>
+      </w:r>
+      <w:hyperlink r:id="rId10" w:history="1">
+        <w:r>
+          <w:rPr>
+            <w:rStyle w:val="Hyperlink"/>
+            <w:rFonts w:ascii="Times New Roman" w:eastAsia="Times New Roman" w:hAnsi="Times New Roman" w:cs="Times New Roman"/>
+            <w:sz w:val="24"/>
+            <w:szCs w:val="24"/>
+            <w:lang w:val="en-US"/>
+          </w:rPr>
+          <w:t>https://www.ige.ch/en/about-us/the-history-of-the-ipi/einstein/faq.html</w:t>
+        </w:r>
+      </w:hyperlink>
+    </w:p>
+    <w:p>
+      <w:pPr>
+        <w:spacing w:before="100" w:beforeAutospacing="1" w:after="100" w:afterAutospacing="1" w:line="480" w:lineRule="auto"/>
+        <w:ind w:left="720" w:hanging="720"/>
+        <w:rPr>
+          <w:rFonts w:ascii="Times New Roman" w:eastAsia="Times New Roman" w:hAnsi="Times New Roman" w:cs="Times New Roman"/>
+          <w:sz w:val="24"/>
+          <w:szCs w:val="24"/>
+          <w:lang w:val="en-US"/>
+        </w:rPr>
+      </w:pPr>
+    </w:p>
+    <w:p>
+      <w:pPr>
+        <w:spacing w:before="100" w:beforeAutospacing="1" w:after="100" w:afterAutospacing="1" w:line="480" w:lineRule="auto"/>
+        <w:ind w:left="720" w:hanging="720"/>
+        <w:rPr>
+          <w:rFonts w:ascii="Times New Roman" w:eastAsia="Times New Roman" w:hAnsi="Times New Roman" w:cs="Times New Roman"/>
+          <w:sz w:val="24"/>
+          <w:szCs w:val="24"/>
+          <w:lang w:val="en-US"/>
+        </w:rPr>
+      </w:pPr>
     </w:p>
     <w:p>
       <w:pPr>
@@ -2774,7 +3292,7 @@
       </w:pPr>
     </w:p>
     <w:sectPr>
-      <w:headerReference w:type="default" r:id="rId8"/>
+      <w:headerReference w:type="default" r:id="rId11"/>
       <w:pgSz w:w="12240" w:h="15840"/>
       <w:pgMar w:top="1440" w:right="1440" w:bottom="1440" w:left="1440" w:header="720" w:footer="720" w:gutter="0"/>
       <w:pgNumType w:start="1"/>
@@ -3363,7 +3881,6 @@
   <w:style w:type="character" w:default="1" w:styleId="DefaultParagraphFont">
     <w:name w:val="Default Paragraph Font"/>
     <w:uiPriority w:val="1"/>
-    <w:semiHidden/>
     <w:unhideWhenUsed/>
   </w:style>
   <w:style w:type="table" w:default="1" w:styleId="TableNormal">

</xml_diff>